<commit_message>
Test coverage and Rpeorts
</commit_message>
<xml_diff>
--- a/Screenshoots.docx
+++ b/Screenshoots.docx
@@ -1040,6 +1040,267 @@
                     <a:xfrm>
                       <a:off x="0" y="0"/>
                       <a:ext cx="5943600" cy="3009265"/>
+                    </a:xfrm>
+                    <a:prstGeom prst="rect">
+                      <a:avLst/>
+                    </a:prstGeom>
+                  </pic:spPr>
+                </pic:pic>
+              </a:graphicData>
+            </a:graphic>
+          </wp:inline>
+        </w:drawing>
+      </w:r>
+    </w:p>
+    <w:p/>
+    <w:p/>
+    <w:p>
+      <w:r>
+        <w:rPr>
+          <w:noProof/>
+        </w:rPr>
+        <w:drawing>
+          <wp:inline distT="0" distB="0" distL="0" distR="0" wp14:anchorId="4D20AB7A" wp14:editId="5D89342F">
+            <wp:extent cx="5943600" cy="3147695"/>
+            <wp:effectExtent l="0" t="0" r="0" b="0"/>
+            <wp:docPr id="25" name="Picture 25"/>
+            <wp:cNvGraphicFramePr>
+              <a:graphicFrameLocks xmlns:a="http://schemas.openxmlformats.org/drawingml/2006/main" noChangeAspect="1"/>
+            </wp:cNvGraphicFramePr>
+            <a:graphic xmlns:a="http://schemas.openxmlformats.org/drawingml/2006/main">
+              <a:graphicData uri="http://schemas.openxmlformats.org/drawingml/2006/picture">
+                <pic:pic xmlns:pic="http://schemas.openxmlformats.org/drawingml/2006/picture">
+                  <pic:nvPicPr>
+                    <pic:cNvPr id="1" name=""/>
+                    <pic:cNvPicPr/>
+                  </pic:nvPicPr>
+                  <pic:blipFill>
+                    <a:blip r:embed="rId28"/>
+                    <a:stretch>
+                      <a:fillRect/>
+                    </a:stretch>
+                  </pic:blipFill>
+                  <pic:spPr>
+                    <a:xfrm>
+                      <a:off x="0" y="0"/>
+                      <a:ext cx="5943600" cy="3147695"/>
+                    </a:xfrm>
+                    <a:prstGeom prst="rect">
+                      <a:avLst/>
+                    </a:prstGeom>
+                  </pic:spPr>
+                </pic:pic>
+              </a:graphicData>
+            </a:graphic>
+          </wp:inline>
+        </w:drawing>
+      </w:r>
+    </w:p>
+    <w:p/>
+    <w:p>
+      <w:r>
+        <w:rPr>
+          <w:noProof/>
+        </w:rPr>
+        <w:lastRenderedPageBreak/>
+        <w:drawing>
+          <wp:inline distT="0" distB="0" distL="0" distR="0" wp14:anchorId="102F27E1" wp14:editId="7EB79DA8">
+            <wp:extent cx="5943600" cy="2993390"/>
+            <wp:effectExtent l="0" t="0" r="0" b="0"/>
+            <wp:docPr id="26" name="Picture 26"/>
+            <wp:cNvGraphicFramePr>
+              <a:graphicFrameLocks xmlns:a="http://schemas.openxmlformats.org/drawingml/2006/main" noChangeAspect="1"/>
+            </wp:cNvGraphicFramePr>
+            <a:graphic xmlns:a="http://schemas.openxmlformats.org/drawingml/2006/main">
+              <a:graphicData uri="http://schemas.openxmlformats.org/drawingml/2006/picture">
+                <pic:pic xmlns:pic="http://schemas.openxmlformats.org/drawingml/2006/picture">
+                  <pic:nvPicPr>
+                    <pic:cNvPr id="1" name=""/>
+                    <pic:cNvPicPr/>
+                  </pic:nvPicPr>
+                  <pic:blipFill>
+                    <a:blip r:embed="rId29"/>
+                    <a:stretch>
+                      <a:fillRect/>
+                    </a:stretch>
+                  </pic:blipFill>
+                  <pic:spPr>
+                    <a:xfrm>
+                      <a:off x="0" y="0"/>
+                      <a:ext cx="5943600" cy="2993390"/>
+                    </a:xfrm>
+                    <a:prstGeom prst="rect">
+                      <a:avLst/>
+                    </a:prstGeom>
+                  </pic:spPr>
+                </pic:pic>
+              </a:graphicData>
+            </a:graphic>
+          </wp:inline>
+        </w:drawing>
+      </w:r>
+    </w:p>
+    <w:p/>
+    <w:p>
+      <w:r>
+        <w:rPr>
+          <w:noProof/>
+        </w:rPr>
+        <w:drawing>
+          <wp:inline distT="0" distB="0" distL="0" distR="0" wp14:anchorId="1CFE3FE3" wp14:editId="1C0218FC">
+            <wp:extent cx="5943600" cy="3275330"/>
+            <wp:effectExtent l="0" t="0" r="0" b="1270"/>
+            <wp:docPr id="27" name="Picture 27"/>
+            <wp:cNvGraphicFramePr>
+              <a:graphicFrameLocks xmlns:a="http://schemas.openxmlformats.org/drawingml/2006/main" noChangeAspect="1"/>
+            </wp:cNvGraphicFramePr>
+            <a:graphic xmlns:a="http://schemas.openxmlformats.org/drawingml/2006/main">
+              <a:graphicData uri="http://schemas.openxmlformats.org/drawingml/2006/picture">
+                <pic:pic xmlns:pic="http://schemas.openxmlformats.org/drawingml/2006/picture">
+                  <pic:nvPicPr>
+                    <pic:cNvPr id="1" name=""/>
+                    <pic:cNvPicPr/>
+                  </pic:nvPicPr>
+                  <pic:blipFill>
+                    <a:blip r:embed="rId30"/>
+                    <a:stretch>
+                      <a:fillRect/>
+                    </a:stretch>
+                  </pic:blipFill>
+                  <pic:spPr>
+                    <a:xfrm>
+                      <a:off x="0" y="0"/>
+                      <a:ext cx="5943600" cy="3275330"/>
+                    </a:xfrm>
+                    <a:prstGeom prst="rect">
+                      <a:avLst/>
+                    </a:prstGeom>
+                  </pic:spPr>
+                </pic:pic>
+              </a:graphicData>
+            </a:graphic>
+          </wp:inline>
+        </w:drawing>
+      </w:r>
+    </w:p>
+    <w:p/>
+    <w:p>
+      <w:r>
+        <w:rPr>
+          <w:noProof/>
+        </w:rPr>
+        <w:lastRenderedPageBreak/>
+        <w:drawing>
+          <wp:inline distT="0" distB="0" distL="0" distR="0" wp14:anchorId="14C2D5DA" wp14:editId="4CA5E3F6">
+            <wp:extent cx="5943600" cy="3265805"/>
+            <wp:effectExtent l="0" t="0" r="0" b="0"/>
+            <wp:docPr id="28" name="Picture 28"/>
+            <wp:cNvGraphicFramePr>
+              <a:graphicFrameLocks xmlns:a="http://schemas.openxmlformats.org/drawingml/2006/main" noChangeAspect="1"/>
+            </wp:cNvGraphicFramePr>
+            <a:graphic xmlns:a="http://schemas.openxmlformats.org/drawingml/2006/main">
+              <a:graphicData uri="http://schemas.openxmlformats.org/drawingml/2006/picture">
+                <pic:pic xmlns:pic="http://schemas.openxmlformats.org/drawingml/2006/picture">
+                  <pic:nvPicPr>
+                    <pic:cNvPr id="1" name=""/>
+                    <pic:cNvPicPr/>
+                  </pic:nvPicPr>
+                  <pic:blipFill>
+                    <a:blip r:embed="rId31"/>
+                    <a:stretch>
+                      <a:fillRect/>
+                    </a:stretch>
+                  </pic:blipFill>
+                  <pic:spPr>
+                    <a:xfrm>
+                      <a:off x="0" y="0"/>
+                      <a:ext cx="5943600" cy="3265805"/>
+                    </a:xfrm>
+                    <a:prstGeom prst="rect">
+                      <a:avLst/>
+                    </a:prstGeom>
+                  </pic:spPr>
+                </pic:pic>
+              </a:graphicData>
+            </a:graphic>
+          </wp:inline>
+        </w:drawing>
+      </w:r>
+    </w:p>
+    <w:p/>
+    <w:p>
+      <w:r>
+        <w:rPr>
+          <w:noProof/>
+        </w:rPr>
+        <w:drawing>
+          <wp:inline distT="0" distB="0" distL="0" distR="0" wp14:anchorId="2C535132" wp14:editId="5702B759">
+            <wp:extent cx="5943600" cy="3275330"/>
+            <wp:effectExtent l="0" t="0" r="0" b="1270"/>
+            <wp:docPr id="29" name="Picture 29"/>
+            <wp:cNvGraphicFramePr>
+              <a:graphicFrameLocks xmlns:a="http://schemas.openxmlformats.org/drawingml/2006/main" noChangeAspect="1"/>
+            </wp:cNvGraphicFramePr>
+            <a:graphic xmlns:a="http://schemas.openxmlformats.org/drawingml/2006/main">
+              <a:graphicData uri="http://schemas.openxmlformats.org/drawingml/2006/picture">
+                <pic:pic xmlns:pic="http://schemas.openxmlformats.org/drawingml/2006/picture">
+                  <pic:nvPicPr>
+                    <pic:cNvPr id="1" name=""/>
+                    <pic:cNvPicPr/>
+                  </pic:nvPicPr>
+                  <pic:blipFill>
+                    <a:blip r:embed="rId32"/>
+                    <a:stretch>
+                      <a:fillRect/>
+                    </a:stretch>
+                  </pic:blipFill>
+                  <pic:spPr>
+                    <a:xfrm>
+                      <a:off x="0" y="0"/>
+                      <a:ext cx="5943600" cy="3275330"/>
+                    </a:xfrm>
+                    <a:prstGeom prst="rect">
+                      <a:avLst/>
+                    </a:prstGeom>
+                  </pic:spPr>
+                </pic:pic>
+              </a:graphicData>
+            </a:graphic>
+          </wp:inline>
+        </w:drawing>
+      </w:r>
+    </w:p>
+    <w:p>
+      <w:r>
+        <w:rPr>
+          <w:noProof/>
+        </w:rPr>
+        <w:lastRenderedPageBreak/>
+        <w:drawing>
+          <wp:inline distT="0" distB="0" distL="0" distR="0" wp14:anchorId="34D559CE" wp14:editId="4F108539">
+            <wp:extent cx="5943600" cy="2999740"/>
+            <wp:effectExtent l="0" t="0" r="0" b="0"/>
+            <wp:docPr id="30" name="Picture 30"/>
+            <wp:cNvGraphicFramePr>
+              <a:graphicFrameLocks xmlns:a="http://schemas.openxmlformats.org/drawingml/2006/main" noChangeAspect="1"/>
+            </wp:cNvGraphicFramePr>
+            <a:graphic xmlns:a="http://schemas.openxmlformats.org/drawingml/2006/main">
+              <a:graphicData uri="http://schemas.openxmlformats.org/drawingml/2006/picture">
+                <pic:pic xmlns:pic="http://schemas.openxmlformats.org/drawingml/2006/picture">
+                  <pic:nvPicPr>
+                    <pic:cNvPr id="1" name=""/>
+                    <pic:cNvPicPr/>
+                  </pic:nvPicPr>
+                  <pic:blipFill>
+                    <a:blip r:embed="rId33"/>
+                    <a:stretch>
+                      <a:fillRect/>
+                    </a:stretch>
+                  </pic:blipFill>
+                  <pic:spPr>
+                    <a:xfrm>
+                      <a:off x="0" y="0"/>
+                      <a:ext cx="5943600" cy="2999740"/>
                     </a:xfrm>
                     <a:prstGeom prst="rect">
                       <a:avLst/>

</xml_diff>